<commit_message>
Edited proposal, added NM, edits
Deleted countries for which there is no data in neonatal mortality from
the table
</commit_message>
<xml_diff>
--- a/Tamar Feldman.docx
+++ b/Tamar Feldman.docx
@@ -73,10 +73,13 @@
         <w:t xml:space="preserve">Are there countries whose health is not well explained by </w:t>
       </w:r>
       <w:r>
-        <w:t>the indicators selected by PCA</w:t>
-      </w:r>
-      <w:r>
-        <w:t xml:space="preserve"> and, if so, why?</w:t>
+        <w:t xml:space="preserve">the </w:t>
+      </w:r>
+      <w:r>
+        <w:t xml:space="preserve">PCA analysis </w:t>
+      </w:r>
+      <w:r>
+        <w:t>and, if so, why?</w:t>
       </w:r>
     </w:p>
     <w:p>
@@ -88,7 +91,19 @@
         </w:numPr>
       </w:pPr>
       <w:r>
-        <w:t>Can these indicators be used to build a classifier that predicts a country’s health?</w:t>
+        <w:t>What combination of these indicators is the best</w:t>
+      </w:r>
+      <w:r>
+        <w:t xml:space="preserve"> </w:t>
+      </w:r>
+      <w:r>
+        <w:t>predictor of</w:t>
+      </w:r>
+      <w:r>
+        <w:t xml:space="preserve"> a country’s health?</w:t>
+      </w:r>
+      <w:r>
+        <w:t xml:space="preserve"> </w:t>
       </w:r>
     </w:p>
     <w:p>
@@ -109,7 +124,13 @@
         </w:numPr>
       </w:pPr>
       <w:r>
-        <w:t>Split the countries into categories of health (poor, fair, good, excellent) based on neonatal mortality rate</w:t>
+        <w:t xml:space="preserve">Identify the most recent year for which there is the most complete data in every indicator.    </w:t>
+      </w:r>
+      <w:r>
+        <w:t>(possibly average values over a few years or do the analysis for a few different time points)</w:t>
+      </w:r>
+      <w:r>
+        <w:t xml:space="preserve"> </w:t>
       </w:r>
     </w:p>
     <w:p>
@@ -121,10 +142,19 @@
         </w:numPr>
       </w:pPr>
       <w:r>
-        <w:t xml:space="preserve">Identify the most recent year for which there is the most complete data in every indicator.  </w:t>
-      </w:r>
-      <w:r>
-        <w:t xml:space="preserve">   </w:t>
+        <w:t>Perform descriptive analysis</w:t>
+      </w:r>
+      <w:r>
+        <w:t xml:space="preserve"> on each indicator.</w:t>
+      </w:r>
+      <w:r>
+        <w:t xml:space="preserve">  If there is an indicator with low variability, exclude it because it will not</w:t>
+      </w:r>
+      <w:r>
+        <w:t xml:space="preserve"> help</w:t>
+      </w:r>
+      <w:r>
+        <w:t xml:space="preserve"> explain variability in health.</w:t>
       </w:r>
     </w:p>
     <w:p>
@@ -136,13 +166,25 @@
         </w:numPr>
       </w:pPr>
       <w:r>
-        <w:t>Perform descriptive analysis</w:t>
-      </w:r>
-      <w:r>
-        <w:t xml:space="preserve"> on each indicator.</w:t>
-      </w:r>
-      <w:r>
-        <w:t xml:space="preserve">  If there is an indicator with low variability, exclude it because it will not explain variability in health.</w:t>
+        <w:t xml:space="preserve">Perform PCA on </w:t>
+      </w:r>
+      <w:r>
+        <w:t xml:space="preserve">the indicators.  </w:t>
+      </w:r>
+      <w:r>
+        <w:t>Determine if the underlying variability reflects the variability in health (similar to the PCA seed type example)</w:t>
+      </w:r>
+      <w:r>
+        <w:t xml:space="preserve"> by doing cross validated accuracy</w:t>
+      </w:r>
+      <w:r>
+        <w:t>.  Are there countries that have</w:t>
+      </w:r>
+      <w:r>
+        <w:t xml:space="preserve"> unusually good or bad health</w:t>
+      </w:r>
+      <w:r>
+        <w:t>?</w:t>
       </w:r>
     </w:p>
     <w:p>
@@ -154,25 +196,7 @@
         </w:numPr>
       </w:pPr>
       <w:r>
-        <w:t xml:space="preserve">Perform PCA on </w:t>
-      </w:r>
-      <w:r>
-        <w:t xml:space="preserve">the indicators.  </w:t>
-      </w:r>
-      <w:r>
-        <w:t>Determine if the underlying variability reflects the variability in health (similar to the PCA seed type example).  Are there countries that have unusually good or bad health for their performance by indicator?</w:t>
-      </w:r>
-    </w:p>
-    <w:p>
-      <w:pPr>
-        <w:pStyle w:val="ListParagraph"/>
-        <w:numPr>
-          <w:ilvl w:val="0"/>
-          <w:numId w:val="3"/>
-        </w:numPr>
-      </w:pPr>
-      <w:r>
-        <w:t>Use the indicators that explain 95% of the variance to do LDA using the classify function.  Check the model with cross-validated accuracy.</w:t>
+        <w:t>Do LDA using the indicator data. Find the best indicators by cross validated accuracy and then compare with LDA using a combination of these best indicators.</w:t>
       </w:r>
     </w:p>
     <w:p>
@@ -195,6 +219,9 @@
       <w:r>
         <w:t>Histogram of neonatal mortality in the chosen year</w:t>
       </w:r>
+      <w:r>
+        <w:t>(s)</w:t>
+      </w:r>
     </w:p>
     <w:p>
       <w:pPr>
@@ -204,9 +231,70 @@
           <w:numId w:val="4"/>
         </w:numPr>
       </w:pPr>
+      <w:r>
+        <w:t>Present the descriptive analysis of each indicator in a table</w:t>
+      </w:r>
+    </w:p>
+    <w:p>
+      <w:pPr>
+        <w:pStyle w:val="ListParagraph"/>
+        <w:numPr>
+          <w:ilvl w:val="0"/>
+          <w:numId w:val="4"/>
+        </w:numPr>
+      </w:pPr>
+      <w:r>
+        <w:t xml:space="preserve">Scatterplot of the data along the </w:t>
+      </w:r>
+      <w:r>
+        <w:t xml:space="preserve">first 2 or 3 </w:t>
+      </w:r>
+      <w:r>
+        <w:t xml:space="preserve">principal components </w:t>
+      </w:r>
+    </w:p>
+    <w:p>
+      <w:pPr>
+        <w:pStyle w:val="ListParagraph"/>
+        <w:numPr>
+          <w:ilvl w:val="0"/>
+          <w:numId w:val="4"/>
+        </w:numPr>
+      </w:pPr>
+      <w:r>
+        <w:t>Stairs plot</w:t>
+      </w:r>
+      <w:r>
+        <w:t xml:space="preserve"> of the eigenvalues</w:t>
+      </w:r>
+    </w:p>
+    <w:p>
+      <w:pPr>
+        <w:pStyle w:val="ListParagraph"/>
+        <w:numPr>
+          <w:ilvl w:val="0"/>
+          <w:numId w:val="4"/>
+        </w:numPr>
+      </w:pPr>
+      <w:r>
+        <w:t>Plots of neonatal mortality vs best indicators from LDA</w:t>
+      </w:r>
+    </w:p>
+    <w:p>
+      <w:pPr>
+        <w:pStyle w:val="ListParagraph"/>
+        <w:numPr>
+          <w:ilvl w:val="0"/>
+          <w:numId w:val="4"/>
+        </w:numPr>
+      </w:pPr>
+      <w:r>
+        <w:t>Present the cross validated accuracies for the different models in a table</w:t>
+      </w:r>
       <w:bookmarkStart w:id="0" w:name="_GoBack"/>
       <w:bookmarkEnd w:id="0"/>
     </w:p>
+    <w:p/>
     <w:sectPr>
       <w:pgSz w:w="12240" w:h="15840"/>
       <w:pgMar w:top="1440" w:right="1440" w:bottom="1440" w:left="1440" w:header="720" w:footer="720" w:gutter="0"/>

</xml_diff>